<commit_message>
Update template wtih enclosure specification value
</commit_message>
<xml_diff>
--- a/src/assests/templates/design/Gen-Desc_710_asd_closed.docx
+++ b/src/assests/templates/design/Gen-Desc_710_asd_closed.docx
@@ -1,6 +1,6 @@
 
 <file path=word/document.xml><?xml version="1.0" encoding="utf-8"?>
-<w:document xmlns:wpc="http://schemas.microsoft.com/office/word/2010/wordprocessingCanvas" xmlns:mc="http://schemas.openxmlformats.org/markup-compatibility/2006" xmlns:o="urn:schemas-microsoft-com:office:office" xmlns:r="http://schemas.openxmlformats.org/officeDocument/2006/relationships" xmlns:m="http://schemas.openxmlformats.org/officeDocument/2006/math" xmlns:v="urn:schemas-microsoft-com:vml" xmlns:wp14="http://schemas.microsoft.com/office/word/2010/wordprocessingDrawing" xmlns:wp="http://schemas.openxmlformats.org/drawingml/2006/wordprocessingDrawing" xmlns:w10="urn:schemas-microsoft-com:office:word" xmlns:w="http://schemas.openxmlformats.org/wordprocessingml/2006/main" xmlns:w14="http://schemas.microsoft.com/office/word/2010/wordml" xmlns:w15="http://schemas.microsoft.com/office/word/2012/wordml" xmlns:wpg="http://schemas.microsoft.com/office/word/2010/wordprocessingGroup" xmlns:wpi="http://schemas.microsoft.com/office/word/2010/wordprocessingInk" xmlns:wne="http://schemas.microsoft.com/office/word/2006/wordml" xmlns:wps="http://schemas.microsoft.com/office/word/2010/wordprocessingShape" mc:Ignorable="w14 w15 wp14">
+<w:document xmlns:wpc="http://schemas.microsoft.com/office/word/2010/wordprocessingCanvas" xmlns:cx="http://schemas.microsoft.com/office/drawing/2014/chartex" xmlns:cx1="http://schemas.microsoft.com/office/drawing/2015/9/8/chartex" xmlns:cx2="http://schemas.microsoft.com/office/drawing/2015/10/21/chartex" xmlns:cx3="http://schemas.microsoft.com/office/drawing/2016/5/9/chartex" xmlns:cx4="http://schemas.microsoft.com/office/drawing/2016/5/10/chartex" xmlns:cx5="http://schemas.microsoft.com/office/drawing/2016/5/11/chartex" xmlns:cx6="http://schemas.microsoft.com/office/drawing/2016/5/12/chartex" xmlns:cx7="http://schemas.microsoft.com/office/drawing/2016/5/13/chartex" xmlns:cx8="http://schemas.microsoft.com/office/drawing/2016/5/14/chartex" xmlns:mc="http://schemas.openxmlformats.org/markup-compatibility/2006" xmlns:aink="http://schemas.microsoft.com/office/drawing/2016/ink" xmlns:am3d="http://schemas.microsoft.com/office/drawing/2017/model3d" xmlns:o="urn:schemas-microsoft-com:office:office" xmlns:r="http://schemas.openxmlformats.org/officeDocument/2006/relationships" xmlns:m="http://schemas.openxmlformats.org/officeDocument/2006/math" xmlns:v="urn:schemas-microsoft-com:vml" xmlns:wp14="http://schemas.microsoft.com/office/word/2010/wordprocessingDrawing" xmlns:wp="http://schemas.openxmlformats.org/drawingml/2006/wordprocessingDrawing" xmlns:w10="urn:schemas-microsoft-com:office:word" xmlns:w="http://schemas.openxmlformats.org/wordprocessingml/2006/main" xmlns:w14="http://schemas.microsoft.com/office/word/2010/wordml" xmlns:w15="http://schemas.microsoft.com/office/word/2012/wordml" xmlns:w16cid="http://schemas.microsoft.com/office/word/2016/wordml/cid" xmlns:w16se="http://schemas.microsoft.com/office/word/2015/wordml/symex" xmlns:wpg="http://schemas.microsoft.com/office/word/2010/wordprocessingGroup" xmlns:wpi="http://schemas.microsoft.com/office/word/2010/wordprocessingInk" xmlns:wne="http://schemas.microsoft.com/office/word/2006/wordml" xmlns:wps="http://schemas.microsoft.com/office/word/2010/wordprocessingShape" mc:Ignorable="w14 w15 w16se w16cid wp14">
   <w:body>
     <w:p>
       <w:pPr>
@@ -59,7 +59,7 @@
           <w:lang w:val="en-GB" w:eastAsia="en-GB"/>
         </w:rPr>
         <w:drawing>
-          <wp:inline distT="0" distB="0" distL="0" distR="0">
+          <wp:inline distT="0" distB="0" distL="0" distR="0" wp14:anchorId="7E7A2EAB" wp14:editId="305D5919">
             <wp:extent cx="6055995" cy="8629015"/>
             <wp:effectExtent l="0" t="0" r="1905" b="635"/>
             <wp:docPr id="13" name="Picture 1"/>
@@ -3149,7 +3149,15 @@
               <w:jc w:val="both"/>
             </w:pPr>
             <w:r>
-              <w:t xml:space="preserve">Structure considered Open </w:t>
+              <w:t xml:space="preserve">Structure considered </w:t>
+            </w:r>
+            <w:r>
+              <w:t>Closed</w:t>
+            </w:r>
+            <w:bookmarkStart w:id="46" w:name="_GoBack"/>
+            <w:bookmarkEnd w:id="46"/>
+            <w:r>
+              <w:t xml:space="preserve"> </w:t>
             </w:r>
           </w:p>
         </w:tc>
@@ -4020,7 +4028,7 @@
                 <w:lang w:val="en-GB" w:eastAsia="en-GB"/>
               </w:rPr>
               <w:drawing>
-                <wp:inline distT="0" distB="0" distL="0" distR="0" wp14:anchorId="0A419758" wp14:editId="1A95942A">
+                <wp:inline distT="0" distB="0" distL="0" distR="0" wp14:anchorId="082FDB0B" wp14:editId="2EF2E8FF">
                   <wp:extent cx="3815764" cy="2032353"/>
                   <wp:effectExtent l="0" t="0" r="0" b="6350"/>
                   <wp:docPr id="1" name="Picture 1"/>
@@ -4333,7 +4341,7 @@
         </w:rPr>
         <w:lastRenderedPageBreak/>
         <w:drawing>
-          <wp:inline distT="0" distB="0" distL="0" distR="0">
+          <wp:inline distT="0" distB="0" distL="0" distR="0" wp14:anchorId="37E15AB9" wp14:editId="5B624E1C">
             <wp:extent cx="6642100" cy="6165850"/>
             <wp:effectExtent l="0" t="0" r="6350" b="6350"/>
             <wp:docPr id="4" name="Picture 4"/>
@@ -4394,7 +4402,7 @@
       <w:pPr>
         <w:outlineLvl w:val="2"/>
       </w:pPr>
-      <w:bookmarkStart w:id="46" w:name="_Toc485290634"/>
+      <w:bookmarkStart w:id="47" w:name="_Toc485290634"/>
       <w:r>
         <w:rPr>
           <w:b/>
@@ -4404,7 +4412,7 @@
         </w:rPr>
         <w:br w:type="page"/>
       </w:r>
-      <w:bookmarkEnd w:id="46"/>
+      <w:bookmarkEnd w:id="47"/>
     </w:p>
     <w:p/>
     <w:p>
@@ -4484,12 +4492,12 @@
           <w:szCs w:val="28"/>
         </w:rPr>
       </w:pPr>
-      <w:bookmarkStart w:id="47" w:name="_Toc145418421"/>
-      <w:bookmarkStart w:id="48" w:name="_Toc378836900"/>
-      <w:bookmarkStart w:id="49" w:name="_Toc431796473"/>
-      <w:bookmarkStart w:id="50" w:name="_Toc447468404"/>
-      <w:bookmarkStart w:id="51" w:name="_Toc450817560"/>
-      <w:bookmarkStart w:id="52" w:name="_Toc145418423"/>
+      <w:bookmarkStart w:id="48" w:name="_Toc145418421"/>
+      <w:bookmarkStart w:id="49" w:name="_Toc378836900"/>
+      <w:bookmarkStart w:id="50" w:name="_Toc431796473"/>
+      <w:bookmarkStart w:id="51" w:name="_Toc447468404"/>
+      <w:bookmarkStart w:id="52" w:name="_Toc450817560"/>
+      <w:bookmarkStart w:id="53" w:name="_Toc145418423"/>
       <w:r>
         <w:rPr>
           <w:b/>
@@ -4499,11 +4507,11 @@
         </w:rPr>
         <w:t>Temperature Loading</w:t>
       </w:r>
-      <w:bookmarkEnd w:id="47"/>
       <w:bookmarkEnd w:id="48"/>
       <w:bookmarkEnd w:id="49"/>
       <w:bookmarkEnd w:id="50"/>
       <w:bookmarkEnd w:id="51"/>
+      <w:bookmarkEnd w:id="52"/>
     </w:p>
     <w:p>
       <w:pPr>
@@ -4735,11 +4743,11 @@
           <w:szCs w:val="28"/>
         </w:rPr>
       </w:pPr>
-      <w:bookmarkStart w:id="53" w:name="_Toc145418422"/>
-      <w:bookmarkStart w:id="54" w:name="_Toc378836901"/>
-      <w:bookmarkStart w:id="55" w:name="_Toc431796474"/>
-      <w:bookmarkStart w:id="56" w:name="_Toc447468405"/>
-      <w:bookmarkStart w:id="57" w:name="_Toc450817561"/>
+      <w:bookmarkStart w:id="54" w:name="_Toc145418422"/>
+      <w:bookmarkStart w:id="55" w:name="_Toc378836901"/>
+      <w:bookmarkStart w:id="56" w:name="_Toc431796474"/>
+      <w:bookmarkStart w:id="57" w:name="_Toc447468405"/>
+      <w:bookmarkStart w:id="58" w:name="_Toc450817561"/>
       <w:r>
         <w:rPr>
           <w:b/>
@@ -4758,11 +4766,11 @@
         </w:rPr>
         <w:t>Primary Load Cases</w:t>
       </w:r>
-      <w:bookmarkEnd w:id="53"/>
       <w:bookmarkEnd w:id="54"/>
       <w:bookmarkEnd w:id="55"/>
       <w:bookmarkEnd w:id="56"/>
       <w:bookmarkEnd w:id="57"/>
+      <w:bookmarkEnd w:id="58"/>
       <w:r>
         <w:rPr>
           <w:b/>
@@ -6876,10 +6884,10 @@
           <w:szCs w:val="28"/>
         </w:rPr>
       </w:pPr>
-      <w:bookmarkStart w:id="58" w:name="_Toc378836902"/>
-      <w:bookmarkStart w:id="59" w:name="_Toc431796475"/>
-      <w:bookmarkStart w:id="60" w:name="_Toc447468406"/>
-      <w:bookmarkStart w:id="61" w:name="_Toc450817562"/>
+      <w:bookmarkStart w:id="59" w:name="_Toc378836902"/>
+      <w:bookmarkStart w:id="60" w:name="_Toc431796475"/>
+      <w:bookmarkStart w:id="61" w:name="_Toc447468406"/>
+      <w:bookmarkStart w:id="62" w:name="_Toc450817562"/>
       <w:r>
         <w:rPr>
           <w:b/>
@@ -6890,11 +6898,11 @@
         <w:br w:type="page"/>
       </w:r>
       <w:bookmarkEnd w:id="2"/>
-      <w:bookmarkEnd w:id="52"/>
-      <w:bookmarkEnd w:id="58"/>
+      <w:bookmarkEnd w:id="53"/>
       <w:bookmarkEnd w:id="59"/>
       <w:bookmarkEnd w:id="60"/>
       <w:bookmarkEnd w:id="61"/>
+      <w:bookmarkEnd w:id="62"/>
       <w:r>
         <w:rPr>
           <w:b/>
@@ -9064,8 +9072,6 @@
                       <w:lang w:val="en-GB" w:eastAsia="en-GB"/>
                     </w:rPr>
                   </w:pPr>
-                  <w:bookmarkStart w:id="62" w:name="_GoBack"/>
-                  <w:bookmarkEnd w:id="62"/>
                   <w:r>
                     <w:rPr>
                       <w:rFonts w:ascii="Times New Roman" w:hAnsi="Times New Roman" w:cs="Times New Roman"/>
@@ -16765,7 +16771,7 @@
 </file>
 
 <file path=word/endnotes.xml><?xml version="1.0" encoding="utf-8"?>
-<w:endnotes xmlns:wpc="http://schemas.microsoft.com/office/word/2010/wordprocessingCanvas" xmlns:mc="http://schemas.openxmlformats.org/markup-compatibility/2006" xmlns:o="urn:schemas-microsoft-com:office:office" xmlns:r="http://schemas.openxmlformats.org/officeDocument/2006/relationships" xmlns:m="http://schemas.openxmlformats.org/officeDocument/2006/math" xmlns:v="urn:schemas-microsoft-com:vml" xmlns:wp14="http://schemas.microsoft.com/office/word/2010/wordprocessingDrawing" xmlns:wp="http://schemas.openxmlformats.org/drawingml/2006/wordprocessingDrawing" xmlns:w10="urn:schemas-microsoft-com:office:word" xmlns:w="http://schemas.openxmlformats.org/wordprocessingml/2006/main" xmlns:w14="http://schemas.microsoft.com/office/word/2010/wordml" xmlns:w15="http://schemas.microsoft.com/office/word/2012/wordml" xmlns:wpg="http://schemas.microsoft.com/office/word/2010/wordprocessingGroup" xmlns:wpi="http://schemas.microsoft.com/office/word/2010/wordprocessingInk" xmlns:wne="http://schemas.microsoft.com/office/word/2006/wordml" xmlns:wps="http://schemas.microsoft.com/office/word/2010/wordprocessingShape" mc:Ignorable="w14 w15 wp14">
+<w:endnotes xmlns:wpc="http://schemas.microsoft.com/office/word/2010/wordprocessingCanvas" xmlns:cx="http://schemas.microsoft.com/office/drawing/2014/chartex" xmlns:cx1="http://schemas.microsoft.com/office/drawing/2015/9/8/chartex" xmlns:cx2="http://schemas.microsoft.com/office/drawing/2015/10/21/chartex" xmlns:cx3="http://schemas.microsoft.com/office/drawing/2016/5/9/chartex" xmlns:cx4="http://schemas.microsoft.com/office/drawing/2016/5/10/chartex" xmlns:cx5="http://schemas.microsoft.com/office/drawing/2016/5/11/chartex" xmlns:cx6="http://schemas.microsoft.com/office/drawing/2016/5/12/chartex" xmlns:cx7="http://schemas.microsoft.com/office/drawing/2016/5/13/chartex" xmlns:cx8="http://schemas.microsoft.com/office/drawing/2016/5/14/chartex" xmlns:mc="http://schemas.openxmlformats.org/markup-compatibility/2006" xmlns:aink="http://schemas.microsoft.com/office/drawing/2016/ink" xmlns:am3d="http://schemas.microsoft.com/office/drawing/2017/model3d" xmlns:o="urn:schemas-microsoft-com:office:office" xmlns:r="http://schemas.openxmlformats.org/officeDocument/2006/relationships" xmlns:m="http://schemas.openxmlformats.org/officeDocument/2006/math" xmlns:v="urn:schemas-microsoft-com:vml" xmlns:wp14="http://schemas.microsoft.com/office/word/2010/wordprocessingDrawing" xmlns:wp="http://schemas.openxmlformats.org/drawingml/2006/wordprocessingDrawing" xmlns:w10="urn:schemas-microsoft-com:office:word" xmlns:w="http://schemas.openxmlformats.org/wordprocessingml/2006/main" xmlns:w14="http://schemas.microsoft.com/office/word/2010/wordml" xmlns:w15="http://schemas.microsoft.com/office/word/2012/wordml" xmlns:w16cid="http://schemas.microsoft.com/office/word/2016/wordml/cid" xmlns:w16se="http://schemas.microsoft.com/office/word/2015/wordml/symex" xmlns:wpg="http://schemas.microsoft.com/office/word/2010/wordprocessingGroup" xmlns:wpi="http://schemas.microsoft.com/office/word/2010/wordprocessingInk" xmlns:wne="http://schemas.microsoft.com/office/word/2006/wordml" xmlns:wps="http://schemas.microsoft.com/office/word/2010/wordprocessingShape" mc:Ignorable="w14 w15 w16se w16cid wp14">
   <w:endnote w:type="separator" w:id="-1">
     <w:p>
       <w:r>
@@ -16784,7 +16790,7 @@
 </file>
 
 <file path=word/footer1.xml><?xml version="1.0" encoding="utf-8"?>
-<w:ftr xmlns:wpc="http://schemas.microsoft.com/office/word/2010/wordprocessingCanvas" xmlns:mc="http://schemas.openxmlformats.org/markup-compatibility/2006" xmlns:o="urn:schemas-microsoft-com:office:office" xmlns:r="http://schemas.openxmlformats.org/officeDocument/2006/relationships" xmlns:m="http://schemas.openxmlformats.org/officeDocument/2006/math" xmlns:v="urn:schemas-microsoft-com:vml" xmlns:wp14="http://schemas.microsoft.com/office/word/2010/wordprocessingDrawing" xmlns:wp="http://schemas.openxmlformats.org/drawingml/2006/wordprocessingDrawing" xmlns:w10="urn:schemas-microsoft-com:office:word" xmlns:w="http://schemas.openxmlformats.org/wordprocessingml/2006/main" xmlns:w14="http://schemas.microsoft.com/office/word/2010/wordml" xmlns:w15="http://schemas.microsoft.com/office/word/2012/wordml" xmlns:wpg="http://schemas.microsoft.com/office/word/2010/wordprocessingGroup" xmlns:wpi="http://schemas.microsoft.com/office/word/2010/wordprocessingInk" xmlns:wne="http://schemas.microsoft.com/office/word/2006/wordml" xmlns:wps="http://schemas.microsoft.com/office/word/2010/wordprocessingShape" mc:Ignorable="w14 w15 wp14">
+<w:ftr xmlns:wpc="http://schemas.microsoft.com/office/word/2010/wordprocessingCanvas" xmlns:cx="http://schemas.microsoft.com/office/drawing/2014/chartex" xmlns:cx1="http://schemas.microsoft.com/office/drawing/2015/9/8/chartex" xmlns:cx2="http://schemas.microsoft.com/office/drawing/2015/10/21/chartex" xmlns:cx3="http://schemas.microsoft.com/office/drawing/2016/5/9/chartex" xmlns:cx4="http://schemas.microsoft.com/office/drawing/2016/5/10/chartex" xmlns:cx5="http://schemas.microsoft.com/office/drawing/2016/5/11/chartex" xmlns:cx6="http://schemas.microsoft.com/office/drawing/2016/5/12/chartex" xmlns:cx7="http://schemas.microsoft.com/office/drawing/2016/5/13/chartex" xmlns:cx8="http://schemas.microsoft.com/office/drawing/2016/5/14/chartex" xmlns:mc="http://schemas.openxmlformats.org/markup-compatibility/2006" xmlns:aink="http://schemas.microsoft.com/office/drawing/2016/ink" xmlns:am3d="http://schemas.microsoft.com/office/drawing/2017/model3d" xmlns:o="urn:schemas-microsoft-com:office:office" xmlns:r="http://schemas.openxmlformats.org/officeDocument/2006/relationships" xmlns:m="http://schemas.openxmlformats.org/officeDocument/2006/math" xmlns:v="urn:schemas-microsoft-com:vml" xmlns:wp14="http://schemas.microsoft.com/office/word/2010/wordprocessingDrawing" xmlns:wp="http://schemas.openxmlformats.org/drawingml/2006/wordprocessingDrawing" xmlns:w10="urn:schemas-microsoft-com:office:word" xmlns:w="http://schemas.openxmlformats.org/wordprocessingml/2006/main" xmlns:w14="http://schemas.microsoft.com/office/word/2010/wordml" xmlns:w15="http://schemas.microsoft.com/office/word/2012/wordml" xmlns:w16cid="http://schemas.microsoft.com/office/word/2016/wordml/cid" xmlns:w16se="http://schemas.microsoft.com/office/word/2015/wordml/symex" xmlns:wpg="http://schemas.microsoft.com/office/word/2010/wordprocessingGroup" xmlns:wpi="http://schemas.microsoft.com/office/word/2010/wordprocessingInk" xmlns:wne="http://schemas.microsoft.com/office/word/2006/wordml" xmlns:wps="http://schemas.microsoft.com/office/word/2010/wordprocessingShape" mc:Ignorable="w14 w15 w16se w16cid wp14">
   <w:p>
     <w:pPr>
       <w:pStyle w:val="Footer"/>
@@ -17001,7 +17007,7 @@
 </file>
 
 <file path=word/footnotes.xml><?xml version="1.0" encoding="utf-8"?>
-<w:footnotes xmlns:wpc="http://schemas.microsoft.com/office/word/2010/wordprocessingCanvas" xmlns:mc="http://schemas.openxmlformats.org/markup-compatibility/2006" xmlns:o="urn:schemas-microsoft-com:office:office" xmlns:r="http://schemas.openxmlformats.org/officeDocument/2006/relationships" xmlns:m="http://schemas.openxmlformats.org/officeDocument/2006/math" xmlns:v="urn:schemas-microsoft-com:vml" xmlns:wp14="http://schemas.microsoft.com/office/word/2010/wordprocessingDrawing" xmlns:wp="http://schemas.openxmlformats.org/drawingml/2006/wordprocessingDrawing" xmlns:w10="urn:schemas-microsoft-com:office:word" xmlns:w="http://schemas.openxmlformats.org/wordprocessingml/2006/main" xmlns:w14="http://schemas.microsoft.com/office/word/2010/wordml" xmlns:w15="http://schemas.microsoft.com/office/word/2012/wordml" xmlns:wpg="http://schemas.microsoft.com/office/word/2010/wordprocessingGroup" xmlns:wpi="http://schemas.microsoft.com/office/word/2010/wordprocessingInk" xmlns:wne="http://schemas.microsoft.com/office/word/2006/wordml" xmlns:wps="http://schemas.microsoft.com/office/word/2010/wordprocessingShape" mc:Ignorable="w14 w15 wp14">
+<w:footnotes xmlns:wpc="http://schemas.microsoft.com/office/word/2010/wordprocessingCanvas" xmlns:cx="http://schemas.microsoft.com/office/drawing/2014/chartex" xmlns:cx1="http://schemas.microsoft.com/office/drawing/2015/9/8/chartex" xmlns:cx2="http://schemas.microsoft.com/office/drawing/2015/10/21/chartex" xmlns:cx3="http://schemas.microsoft.com/office/drawing/2016/5/9/chartex" xmlns:cx4="http://schemas.microsoft.com/office/drawing/2016/5/10/chartex" xmlns:cx5="http://schemas.microsoft.com/office/drawing/2016/5/11/chartex" xmlns:cx6="http://schemas.microsoft.com/office/drawing/2016/5/12/chartex" xmlns:cx7="http://schemas.microsoft.com/office/drawing/2016/5/13/chartex" xmlns:cx8="http://schemas.microsoft.com/office/drawing/2016/5/14/chartex" xmlns:mc="http://schemas.openxmlformats.org/markup-compatibility/2006" xmlns:aink="http://schemas.microsoft.com/office/drawing/2016/ink" xmlns:am3d="http://schemas.microsoft.com/office/drawing/2017/model3d" xmlns:o="urn:schemas-microsoft-com:office:office" xmlns:r="http://schemas.openxmlformats.org/officeDocument/2006/relationships" xmlns:m="http://schemas.openxmlformats.org/officeDocument/2006/math" xmlns:v="urn:schemas-microsoft-com:vml" xmlns:wp14="http://schemas.microsoft.com/office/word/2010/wordprocessingDrawing" xmlns:wp="http://schemas.openxmlformats.org/drawingml/2006/wordprocessingDrawing" xmlns:w10="urn:schemas-microsoft-com:office:word" xmlns:w="http://schemas.openxmlformats.org/wordprocessingml/2006/main" xmlns:w14="http://schemas.microsoft.com/office/word/2010/wordml" xmlns:w15="http://schemas.microsoft.com/office/word/2012/wordml" xmlns:w16cid="http://schemas.microsoft.com/office/word/2016/wordml/cid" xmlns:w16se="http://schemas.microsoft.com/office/word/2015/wordml/symex" xmlns:wpg="http://schemas.microsoft.com/office/word/2010/wordprocessingGroup" xmlns:wpi="http://schemas.microsoft.com/office/word/2010/wordprocessingInk" xmlns:wne="http://schemas.microsoft.com/office/word/2006/wordml" xmlns:wps="http://schemas.microsoft.com/office/word/2010/wordprocessingShape" mc:Ignorable="w14 w15 w16se w16cid wp14">
   <w:footnote w:type="separator" w:id="-1">
     <w:p>
       <w:r>
@@ -17020,7 +17026,7 @@
 </file>
 
 <file path=word/header1.xml><?xml version="1.0" encoding="utf-8"?>
-<w:hdr xmlns:wpc="http://schemas.microsoft.com/office/word/2010/wordprocessingCanvas" xmlns:mc="http://schemas.openxmlformats.org/markup-compatibility/2006" xmlns:o="urn:schemas-microsoft-com:office:office" xmlns:r="http://schemas.openxmlformats.org/officeDocument/2006/relationships" xmlns:m="http://schemas.openxmlformats.org/officeDocument/2006/math" xmlns:v="urn:schemas-microsoft-com:vml" xmlns:wp14="http://schemas.microsoft.com/office/word/2010/wordprocessingDrawing" xmlns:wp="http://schemas.openxmlformats.org/drawingml/2006/wordprocessingDrawing" xmlns:w10="urn:schemas-microsoft-com:office:word" xmlns:w="http://schemas.openxmlformats.org/wordprocessingml/2006/main" xmlns:w14="http://schemas.microsoft.com/office/word/2010/wordml" xmlns:w15="http://schemas.microsoft.com/office/word/2012/wordml" xmlns:wpg="http://schemas.microsoft.com/office/word/2010/wordprocessingGroup" xmlns:wpi="http://schemas.microsoft.com/office/word/2010/wordprocessingInk" xmlns:wne="http://schemas.microsoft.com/office/word/2006/wordml" xmlns:wps="http://schemas.microsoft.com/office/word/2010/wordprocessingShape" mc:Ignorable="w14 w15 wp14">
+<w:hdr xmlns:wpc="http://schemas.microsoft.com/office/word/2010/wordprocessingCanvas" xmlns:cx="http://schemas.microsoft.com/office/drawing/2014/chartex" xmlns:cx1="http://schemas.microsoft.com/office/drawing/2015/9/8/chartex" xmlns:cx2="http://schemas.microsoft.com/office/drawing/2015/10/21/chartex" xmlns:cx3="http://schemas.microsoft.com/office/drawing/2016/5/9/chartex" xmlns:cx4="http://schemas.microsoft.com/office/drawing/2016/5/10/chartex" xmlns:cx5="http://schemas.microsoft.com/office/drawing/2016/5/11/chartex" xmlns:cx6="http://schemas.microsoft.com/office/drawing/2016/5/12/chartex" xmlns:cx7="http://schemas.microsoft.com/office/drawing/2016/5/13/chartex" xmlns:cx8="http://schemas.microsoft.com/office/drawing/2016/5/14/chartex" xmlns:mc="http://schemas.openxmlformats.org/markup-compatibility/2006" xmlns:aink="http://schemas.microsoft.com/office/drawing/2016/ink" xmlns:am3d="http://schemas.microsoft.com/office/drawing/2017/model3d" xmlns:o="urn:schemas-microsoft-com:office:office" xmlns:r="http://schemas.openxmlformats.org/officeDocument/2006/relationships" xmlns:m="http://schemas.openxmlformats.org/officeDocument/2006/math" xmlns:v="urn:schemas-microsoft-com:vml" xmlns:wp14="http://schemas.microsoft.com/office/word/2010/wordprocessingDrawing" xmlns:wp="http://schemas.openxmlformats.org/drawingml/2006/wordprocessingDrawing" xmlns:w10="urn:schemas-microsoft-com:office:word" xmlns:w="http://schemas.openxmlformats.org/wordprocessingml/2006/main" xmlns:w14="http://schemas.microsoft.com/office/word/2010/wordml" xmlns:w15="http://schemas.microsoft.com/office/word/2012/wordml" xmlns:w16cid="http://schemas.microsoft.com/office/word/2016/wordml/cid" xmlns:w16se="http://schemas.microsoft.com/office/word/2015/wordml/symex" xmlns:wpg="http://schemas.microsoft.com/office/word/2010/wordprocessingGroup" xmlns:wpi="http://schemas.microsoft.com/office/word/2010/wordprocessingInk" xmlns:wne="http://schemas.microsoft.com/office/word/2006/wordml" xmlns:wps="http://schemas.microsoft.com/office/word/2010/wordprocessingShape" mc:Ignorable="w14 w15 w16se w16cid wp14">
   <w:p>
     <w:pPr>
       <w:pStyle w:val="Title"/>
@@ -17041,7 +17047,7 @@
         <w:lang w:val="en-GB" w:eastAsia="en-GB"/>
       </w:rPr>
       <w:drawing>
-        <wp:anchor distT="0" distB="0" distL="114300" distR="114300" simplePos="0" relativeHeight="251657728" behindDoc="1" locked="0" layoutInCell="1" allowOverlap="0">
+        <wp:anchor distT="0" distB="0" distL="114300" distR="114300" simplePos="0" relativeHeight="251657728" behindDoc="1" locked="0" layoutInCell="1" allowOverlap="0" wp14:anchorId="5D8C1532" wp14:editId="6215FAE0">
           <wp:simplePos x="0" y="0"/>
           <wp:positionH relativeFrom="column">
             <wp:posOffset>5034915</wp:posOffset>
@@ -17208,7 +17214,7 @@
 </file>
 
 <file path=word/numbering.xml><?xml version="1.0" encoding="utf-8"?>
-<w:numbering xmlns:wpc="http://schemas.microsoft.com/office/word/2010/wordprocessingCanvas" xmlns:mc="http://schemas.openxmlformats.org/markup-compatibility/2006" xmlns:o="urn:schemas-microsoft-com:office:office" xmlns:r="http://schemas.openxmlformats.org/officeDocument/2006/relationships" xmlns:m="http://schemas.openxmlformats.org/officeDocument/2006/math" xmlns:v="urn:schemas-microsoft-com:vml" xmlns:wp14="http://schemas.microsoft.com/office/word/2010/wordprocessingDrawing" xmlns:wp="http://schemas.openxmlformats.org/drawingml/2006/wordprocessingDrawing" xmlns:w10="urn:schemas-microsoft-com:office:word" xmlns:w="http://schemas.openxmlformats.org/wordprocessingml/2006/main" xmlns:w14="http://schemas.microsoft.com/office/word/2010/wordml" xmlns:w15="http://schemas.microsoft.com/office/word/2012/wordml" xmlns:wpg="http://schemas.microsoft.com/office/word/2010/wordprocessingGroup" xmlns:wpi="http://schemas.microsoft.com/office/word/2010/wordprocessingInk" xmlns:wne="http://schemas.microsoft.com/office/word/2006/wordml" xmlns:wps="http://schemas.microsoft.com/office/word/2010/wordprocessingShape" mc:Ignorable="w14 w15 wp14">
+<w:numbering xmlns:wpc="http://schemas.microsoft.com/office/word/2010/wordprocessingCanvas" xmlns:cx="http://schemas.microsoft.com/office/drawing/2014/chartex" xmlns:cx1="http://schemas.microsoft.com/office/drawing/2015/9/8/chartex" xmlns:cx2="http://schemas.microsoft.com/office/drawing/2015/10/21/chartex" xmlns:cx3="http://schemas.microsoft.com/office/drawing/2016/5/9/chartex" xmlns:cx4="http://schemas.microsoft.com/office/drawing/2016/5/10/chartex" xmlns:cx5="http://schemas.microsoft.com/office/drawing/2016/5/11/chartex" xmlns:cx6="http://schemas.microsoft.com/office/drawing/2016/5/12/chartex" xmlns:cx7="http://schemas.microsoft.com/office/drawing/2016/5/13/chartex" xmlns:cx8="http://schemas.microsoft.com/office/drawing/2016/5/14/chartex" xmlns:mc="http://schemas.openxmlformats.org/markup-compatibility/2006" xmlns:aink="http://schemas.microsoft.com/office/drawing/2016/ink" xmlns:am3d="http://schemas.microsoft.com/office/drawing/2017/model3d" xmlns:o="urn:schemas-microsoft-com:office:office" xmlns:r="http://schemas.openxmlformats.org/officeDocument/2006/relationships" xmlns:m="http://schemas.openxmlformats.org/officeDocument/2006/math" xmlns:v="urn:schemas-microsoft-com:vml" xmlns:wp14="http://schemas.microsoft.com/office/word/2010/wordprocessingDrawing" xmlns:wp="http://schemas.openxmlformats.org/drawingml/2006/wordprocessingDrawing" xmlns:w10="urn:schemas-microsoft-com:office:word" xmlns:w="http://schemas.openxmlformats.org/wordprocessingml/2006/main" xmlns:w14="http://schemas.microsoft.com/office/word/2010/wordml" xmlns:w15="http://schemas.microsoft.com/office/word/2012/wordml" xmlns:w16cid="http://schemas.microsoft.com/office/word/2016/wordml/cid" xmlns:w16se="http://schemas.microsoft.com/office/word/2015/wordml/symex" xmlns:wpg="http://schemas.microsoft.com/office/word/2010/wordprocessingGroup" xmlns:wpi="http://schemas.microsoft.com/office/word/2010/wordprocessingInk" xmlns:wne="http://schemas.microsoft.com/office/word/2006/wordml" xmlns:wps="http://schemas.microsoft.com/office/word/2010/wordprocessingShape" mc:Ignorable="w14 w15 w16se w16cid wp14">
   <w:abstractNum w:abstractNumId="0" w15:restartNumberingAfterBreak="0">
     <w:nsid w:val="040D1DEF"/>
     <w:multiLevelType w:val="multilevel"/>
@@ -20489,7 +20495,7 @@
 </file>
 
 <file path=word/styles.xml><?xml version="1.0" encoding="utf-8"?>
-<w:styles xmlns:mc="http://schemas.openxmlformats.org/markup-compatibility/2006" xmlns:r="http://schemas.openxmlformats.org/officeDocument/2006/relationships" xmlns:w="http://schemas.openxmlformats.org/wordprocessingml/2006/main" xmlns:w14="http://schemas.microsoft.com/office/word/2010/wordml" xmlns:w15="http://schemas.microsoft.com/office/word/2012/wordml" mc:Ignorable="w14 w15">
+<w:styles xmlns:mc="http://schemas.openxmlformats.org/markup-compatibility/2006" xmlns:r="http://schemas.openxmlformats.org/officeDocument/2006/relationships" xmlns:w="http://schemas.openxmlformats.org/wordprocessingml/2006/main" xmlns:w14="http://schemas.microsoft.com/office/word/2010/wordml" xmlns:w15="http://schemas.microsoft.com/office/word/2012/wordml" xmlns:w16cid="http://schemas.microsoft.com/office/word/2016/wordml/cid" xmlns:w16se="http://schemas.microsoft.com/office/word/2015/wordml/symex" mc:Ignorable="w14 w15 w16se w16cid">
   <w:docDefaults>
     <w:rPrDefault>
       <w:rPr>
@@ -20499,7 +20505,7 @@
     </w:rPrDefault>
     <w:pPrDefault/>
   </w:docDefaults>
-  <w:latentStyles w:defLockedState="0" w:defUIPriority="0" w:defSemiHidden="0" w:defUnhideWhenUsed="0" w:defQFormat="0" w:count="371">
+  <w:latentStyles w:defLockedState="0" w:defUIPriority="0" w:defSemiHidden="0" w:defUnhideWhenUsed="0" w:defQFormat="0" w:count="376">
     <w:lsdException w:name="Normal" w:qFormat="1"/>
     <w:lsdException w:name="heading 1" w:qFormat="1"/>
     <w:lsdException w:name="heading 2" w:qFormat="1"/>
@@ -20521,7 +20527,12 @@
     <w:lsdException w:name="Hyperlink" w:uiPriority="99"/>
     <w:lsdException w:name="Strong" w:qFormat="1"/>
     <w:lsdException w:name="Emphasis" w:qFormat="1"/>
-    <w:lsdException w:name="Normal Table" w:semiHidden="1" w:unhideWhenUsed="1"/>
+    <w:lsdException w:name="HTML Keyboard" w:semiHidden="1" w:unhideWhenUsed="1"/>
+    <w:lsdException w:name="annotation subject" w:semiHidden="1" w:unhideWhenUsed="1"/>
+    <w:lsdException w:name="No List" w:semiHidden="1" w:unhideWhenUsed="1"/>
+    <w:lsdException w:name="Outline List 1" w:semiHidden="1" w:unhideWhenUsed="1"/>
+    <w:lsdException w:name="Outline List 2" w:semiHidden="1" w:unhideWhenUsed="1"/>
+    <w:lsdException w:name="Outline List 3" w:semiHidden="1" w:unhideWhenUsed="1"/>
     <w:lsdException w:name="Table Simple 1" w:semiHidden="1" w:unhideWhenUsed="1"/>
     <w:lsdException w:name="Table Simple 2" w:semiHidden="1" w:unhideWhenUsed="1"/>
     <w:lsdException w:name="Table Simple 3" w:semiHidden="1" w:unhideWhenUsed="1"/>
@@ -20559,11 +20570,9 @@
     <w:lsdException w:name="Table Contemporary" w:semiHidden="1" w:unhideWhenUsed="1"/>
     <w:lsdException w:name="Table Elegant" w:semiHidden="1" w:unhideWhenUsed="1"/>
     <w:lsdException w:name="Table Professional" w:semiHidden="1" w:unhideWhenUsed="1"/>
-    <w:lsdException w:name="Table Subtle 1" w:semiHidden="1" w:unhideWhenUsed="1"/>
     <w:lsdException w:name="Table Subtle 2" w:semiHidden="1" w:unhideWhenUsed="1"/>
     <w:lsdException w:name="Table Web 1" w:semiHidden="1" w:unhideWhenUsed="1"/>
-    <w:lsdException w:name="Table Web 2" w:semiHidden="1" w:unhideWhenUsed="1"/>
-    <w:lsdException w:name="Table Web 3" w:semiHidden="1" w:unhideWhenUsed="1"/>
+    <w:lsdException w:name="Balloon Text" w:semiHidden="1" w:unhideWhenUsed="1"/>
     <w:lsdException w:name="Table Theme" w:semiHidden="1" w:unhideWhenUsed="1"/>
     <w:lsdException w:name="Placeholder Text" w:semiHidden="1" w:uiPriority="99"/>
     <w:lsdException w:name="No Spacing" w:uiPriority="1" w:qFormat="1"/>
@@ -20780,6 +20789,11 @@
     <w:lsdException w:name="List Table 5 Dark Accent 6" w:uiPriority="50"/>
     <w:lsdException w:name="List Table 6 Colorful Accent 6" w:uiPriority="51"/>
     <w:lsdException w:name="List Table 7 Colorful Accent 6" w:uiPriority="52"/>
+    <w:lsdException w:name="Mention" w:semiHidden="1" w:uiPriority="99" w:unhideWhenUsed="1"/>
+    <w:lsdException w:name="Smart Hyperlink" w:semiHidden="1" w:uiPriority="99" w:unhideWhenUsed="1"/>
+    <w:lsdException w:name="Hashtag" w:semiHidden="1" w:uiPriority="99" w:unhideWhenUsed="1"/>
+    <w:lsdException w:name="Unresolved Mention" w:semiHidden="1" w:uiPriority="99" w:unhideWhenUsed="1"/>
+    <w:lsdException w:name="Smart Link" w:semiHidden="1" w:uiPriority="99" w:unhideWhenUsed="1"/>
   </w:latentStyles>
   <w:style w:type="paragraph" w:default="1" w:styleId="Normal">
     <w:name w:val="Normal"/>
@@ -21501,7 +21515,7 @@
 </file>
 
 <file path=customXml/itemProps1.xml><?xml version="1.0" encoding="utf-8"?>
-<ds:datastoreItem xmlns:ds="http://schemas.openxmlformats.org/officeDocument/2006/customXml" ds:itemID="{B523ACC9-7E2B-4E29-A3A6-4220A1B04C30}">
+<ds:datastoreItem xmlns:ds="http://schemas.openxmlformats.org/officeDocument/2006/customXml" ds:itemID="{5C34751E-25D2-43AB-8FD3-CBB1703CCEAD}">
   <ds:schemaRefs>
     <ds:schemaRef ds:uri="http://schemas.openxmlformats.org/officeDocument/2006/bibliography"/>
   </ds:schemaRefs>

</xml_diff>